<commit_message>
remove word temp files
</commit_message>
<xml_diff>
--- a/solution/document.docx
+++ b/solution/document.docx
@@ -8199,7 +8199,26 @@
           <w:rtl/>
           <w:lang w:val="en-CA" w:bidi="fa-IR"/>
         </w:rPr>
-        <w:t xml:space="preserve"> آن دو در نظر گرفته ایم. بعبارت دیگر میزان دفعاتی که این تگ</w:t>
+        <w:t xml:space="preserve"> آن دو در نظر گرفته</w:t>
+      </w:r>
+      <w:r>
+        <w:rPr>
+          <w:rFonts w:cs="B Nazanin" w:hint="cs"/>
+          <w:sz w:val="28"/>
+          <w:szCs w:val="28"/>
+          <w:lang w:val="en-CA" w:bidi="fa-IR"/>
+        </w:rPr>
+        <w:t>‌</w:t>
+      </w:r>
+      <w:r>
+        <w:rPr>
+          <w:rFonts w:cs="B Nazanin" w:hint="cs"/>
+          <w:sz w:val="28"/>
+          <w:szCs w:val="28"/>
+          <w:rtl/>
+          <w:lang w:val="en-CA" w:bidi="fa-IR"/>
+        </w:rPr>
+        <w:t>ایم. بعبارت دیگر میزان دفعاتی که این تگ</w:t>
       </w:r>
       <w:r>
         <w:rPr>
@@ -9963,7 +9982,19 @@
           <w:rtl/>
           <w:lang w:val="en-CA" w:bidi="fa-IR"/>
         </w:rPr>
-        <w:t xml:space="preserve">با زبان </w:t>
+        <w:t>ب</w:t>
+      </w:r>
+      <w:bookmarkStart w:id="6" w:name="_GoBack"/>
+      <w:bookmarkEnd w:id="6"/>
+      <w:r>
+        <w:rPr>
+          <w:rFonts w:cs="B Nazanin" w:hint="cs"/>
+          <w:sz w:val="28"/>
+          <w:szCs w:val="28"/>
+          <w:rtl/>
+          <w:lang w:val="en-CA" w:bidi="fa-IR"/>
+        </w:rPr>
+        <w:t xml:space="preserve">ا زبان </w:t>
       </w:r>
       <w:r>
         <w:rPr>
@@ -10605,10 +10636,12 @@
         <w:shd w:val="clear" w:color="auto" w:fill="1E1E1E"/>
         <w:spacing w:after="0" w:line="285" w:lineRule="atLeast"/>
         <w:rPr>
-          <w:rFonts w:ascii="Consolas" w:eastAsia="Times New Roman" w:hAnsi="Consolas" w:cs="Times New Roman"/>
-          <w:color w:val="D4D4D4"/>
-          <w:sz w:val="21"/>
-          <w:szCs w:val="21"/>
+          <w:rFonts w:ascii="Consolas" w:eastAsia="Times New Roman" w:hAnsi="Consolas" w:cs="Times New Roman" w:hint="cs"/>
+          <w:color w:val="D4D4D4"/>
+          <w:sz w:val="21"/>
+          <w:szCs w:val="21"/>
+          <w:rtl/>
+          <w:lang w:bidi="fa-IR"/>
         </w:rPr>
       </w:pPr>
       <w:r>
@@ -10946,8 +10979,6 @@
           <w:lang w:val="en-CA"/>
         </w:rPr>
       </w:pPr>
-      <w:bookmarkStart w:id="6" w:name="_GoBack"/>
-      <w:bookmarkEnd w:id="6"/>
       <w:r>
         <w:rPr>
           <w:rFonts w:ascii="Consolas" w:eastAsia="Times New Roman" w:hAnsi="Consolas" w:cs="Times New Roman"/>
@@ -10967,10 +10998,9 @@
         <w:ind w:left="429" w:firstLine="284"/>
         <w:jc w:val="lowKashida"/>
         <w:rPr>
-          <w:rFonts w:cs="B Nazanin" w:hint="cs"/>
-          <w:sz w:val="28"/>
-          <w:szCs w:val="28"/>
-          <w:rtl/>
+          <w:rFonts w:cs="B Nazanin"/>
+          <w:sz w:val="28"/>
+          <w:szCs w:val="28"/>
           <w:lang w:val="en-CA" w:bidi="fa-IR"/>
         </w:rPr>
       </w:pPr>
@@ -12815,7 +12845,7 @@
 </file>
 
 <file path=customXml/itemProps1.xml><?xml version="1.0" encoding="utf-8"?>
-<ds:datastoreItem xmlns:ds="http://schemas.openxmlformats.org/officeDocument/2006/customXml" ds:itemID="{AAD350C9-864B-486F-994E-DC12EBD768F5}">
+<ds:datastoreItem xmlns:ds="http://schemas.openxmlformats.org/officeDocument/2006/customXml" ds:itemID="{E17513AE-386F-4B41-9451-F96E77A515F9}">
   <ds:schemaRefs>
     <ds:schemaRef ds:uri="http://schemas.openxmlformats.org/officeDocument/2006/bibliography"/>
   </ds:schemaRefs>

</xml_diff>